<commit_message>
se corrijen validaciones y se agregan mas validaciones
</commit_message>
<xml_diff>
--- a/proyecto/documentacion/Practica Salinas.docx
+++ b/proyecto/documentacion/Practica Salinas.docx
@@ -2860,14 +2860,8 @@
           <w:szCs w:val="24"/>
         </w:rPr>
       </w:pPr>
-    </w:p>
-    <w:p>
-      <w:pPr>
-        <w:rPr>
-          <w:sz w:val="24"/>
-          <w:szCs w:val="24"/>
-        </w:rPr>
-      </w:pPr>
+      <w:bookmarkStart w:id="0" w:name="_GoBack"/>
+      <w:bookmarkEnd w:id="0"/>
     </w:p>
     <w:p>
       <w:pPr>
@@ -2887,6 +2881,7 @@
           <w:szCs w:val="32"/>
           <w:u w:val="single"/>
         </w:rPr>
+        <w:lastRenderedPageBreak/>
         <w:t>Problemáticas y/o necesidades:</w:t>
       </w:r>
     </w:p>
@@ -3581,7 +3576,6 @@
           <w:sz w:val="24"/>
           <w:szCs w:val="24"/>
         </w:rPr>
-        <w:lastRenderedPageBreak/>
         <w:t>Gestionar la compra mediante un carrito de compras</w:t>
       </w:r>
       <w:r>
@@ -3609,6 +3603,7 @@
           <w:sz w:val="24"/>
           <w:szCs w:val="24"/>
         </w:rPr>
+        <w:lastRenderedPageBreak/>
         <w:t xml:space="preserve">Gestionar el tiempo </w:t>
       </w:r>
       <w:r>
@@ -4175,6 +4170,7 @@
           <w:bCs/>
           <w:u w:val="single"/>
         </w:rPr>
+        <w:lastRenderedPageBreak/>
         <w:t xml:space="preserve">Estudio de factibilidad:  </w:t>
       </w:r>
     </w:p>
@@ -4389,7 +4385,6 @@
         <w:jc w:val="both"/>
       </w:pPr>
       <w:r>
-        <w:lastRenderedPageBreak/>
         <w:t>Costos asociados a la adquisición de Hardware: En este proyecto no habrá costos asociados a la compra de Hardware, ya se utilizarán los propios.</w:t>
       </w:r>
     </w:p>
@@ -4408,6 +4403,7 @@
           <w:bCs/>
           <w:u w:val="single"/>
         </w:rPr>
+        <w:lastRenderedPageBreak/>
         <w:t>Factibilidad Operacional:</w:t>
       </w:r>
     </w:p>
@@ -4645,7 +4641,7 @@
           <w:szCs w:val="22"/>
         </w:rPr>
         <w:br/>
-        <w:t xml:space="preserve">1) Ejecutarse el hecho con el fin de impedir el libre ejercicio de la autoridad o en venganza de </w:t>
+        <w:t>1) Ejecutarse el hecho con el fin de impedir el libre ejercicio de la autoridad o en venganza de sus determinaciones;</w:t>
       </w:r>
       <w:r>
         <w:rPr>
@@ -4654,8 +4650,8 @@
           <w:sz w:val="22"/>
           <w:szCs w:val="22"/>
         </w:rPr>
-        <w:lastRenderedPageBreak/>
-        <w:t>sus determinaciones;</w:t>
+        <w:br/>
+        <w:t xml:space="preserve">2) Si fuera cometido contra un sistema o dato informático de valor científico, artístico, cultural o financiero de cualquier administración pública, establecimiento público o de uso público de </w:t>
       </w:r>
       <w:r>
         <w:rPr>
@@ -4664,8 +4660,8 @@
           <w:sz w:val="22"/>
           <w:szCs w:val="22"/>
         </w:rPr>
-        <w:br/>
-        <w:t>2) Si fuera cometido contra un sistema o dato informático de valor científico, artístico, cultural o financiero de cualquier administración pública, establecimiento público o de uso público de todo género;</w:t>
+        <w:lastRenderedPageBreak/>
+        <w:t>todo género;</w:t>
       </w:r>
       <w:r>
         <w:rPr>
@@ -4900,7 +4896,6 @@
         <w:spacing w:line="254" w:lineRule="auto"/>
       </w:pPr>
       <w:r>
-        <w:lastRenderedPageBreak/>
         <w:t>Para poder registrarse el cliente deberá agregar sus datos (los datos de la tarjeta son opcionales, de lo contrario el sistema no podrá validar su registro.</w:t>
       </w:r>
     </w:p>
@@ -4914,6 +4909,7 @@
         <w:spacing w:line="254" w:lineRule="auto"/>
       </w:pPr>
       <w:r>
+        <w:lastRenderedPageBreak/>
         <w:t xml:space="preserve">Para </w:t>
       </w:r>
       <w:proofErr w:type="spellStart"/>
@@ -5497,7 +5493,6 @@
           <w:sz w:val="24"/>
           <w:szCs w:val="24"/>
         </w:rPr>
-        <w:lastRenderedPageBreak/>
         <w:t>Los plazos apretados del mercado hacen que sea imposible la terminación del software perfecto, pero debe lanzarse una versión limitada a fin de aliviar la presión de la competencia o el negocio</w:t>
       </w:r>
     </w:p>
@@ -5536,6 +5531,7 @@
           <w:sz w:val="24"/>
           <w:szCs w:val="24"/>
         </w:rPr>
+        <w:lastRenderedPageBreak/>
         <w:t xml:space="preserve">Desarrollan versiones cada vez más completas del software. </w:t>
       </w:r>
     </w:p>
@@ -5871,7 +5867,6 @@
           <w:sz w:val="24"/>
           <w:szCs w:val="24"/>
         </w:rPr>
-        <w:lastRenderedPageBreak/>
         <w:t>Figura 1</w:t>
       </w:r>
     </w:p>
@@ -5922,6 +5917,7 @@
           <w:noProof/>
           <w:lang w:eastAsia="es-AR"/>
         </w:rPr>
+        <w:lastRenderedPageBreak/>
         <w:drawing>
           <wp:inline distT="0" distB="0" distL="0" distR="0" wp14:anchorId="0950E55B" wp14:editId="79CAC89D">
             <wp:extent cx="5400040" cy="4483100"/>
@@ -8153,7 +8149,7 @@
             <wp:docPr id="6" name="Marcador de contenido 4">
               <a:extLst xmlns:a="http://schemas.openxmlformats.org/drawingml/2006/main">
                 <a:ext uri="{FF2B5EF4-FFF2-40B4-BE49-F238E27FC236}">
-                  <a16:creationId xmlns="" xmlns:cx="http://schemas.microsoft.com/office/drawing/2014/chartex" xmlns:cx1="http://schemas.microsoft.com/office/drawing/2015/9/8/chartex" xmlns:cx2="http://schemas.microsoft.com/office/drawing/2015/10/21/chartex" xmlns:cx3="http://schemas.microsoft.com/office/drawing/2016/5/9/chartex" xmlns:cx4="http://schemas.microsoft.com/office/drawing/2016/5/10/chartex" xmlns:cx5="http://schemas.microsoft.com/office/drawing/2016/5/11/chartex" xmlns:cx6="http://schemas.microsoft.com/office/drawing/2016/5/12/chartex" xmlns:cx7="http://schemas.microsoft.com/office/drawing/2016/5/13/chartex" xmlns:cx8="http://schemas.microsoft.com/office/drawing/2016/5/14/chartex" xmlns:aink="http://schemas.microsoft.com/office/drawing/2016/ink" xmlns:am3d="http://schemas.microsoft.com/office/drawing/2017/model3d" xmlns:o="urn:schemas-microsoft-com:office:office" xmlns:v="urn:schemas-microsoft-com:vml" xmlns:w10="urn:schemas-microsoft-com:office:word" xmlns:w="http://schemas.openxmlformats.org/wordprocessingml/2006/main" xmlns:w15="http://schemas.microsoft.com/office/word/2012/wordml" xmlns:w16cid="http://schemas.microsoft.com/office/word/2016/wordml/cid" xmlns:w16se="http://schemas.microsoft.com/office/word/2015/wordml/symex" xmlns:a16="http://schemas.microsoft.com/office/drawing/2014/main" id="{B6803267-A7C1-4C0B-A256-DCA8195EF869}"/>
+                  <a16:creationId xmlns:a16="http://schemas.microsoft.com/office/drawing/2014/main" xmlns:w16se="http://schemas.microsoft.com/office/word/2015/wordml/symex" xmlns:w16cid="http://schemas.microsoft.com/office/word/2016/wordml/cid" xmlns:w15="http://schemas.microsoft.com/office/word/2012/wordml" xmlns:w="http://schemas.openxmlformats.org/wordprocessingml/2006/main" xmlns:w10="urn:schemas-microsoft-com:office:word" xmlns:v="urn:schemas-microsoft-com:vml" xmlns:o="urn:schemas-microsoft-com:office:office" xmlns:am3d="http://schemas.microsoft.com/office/drawing/2017/model3d" xmlns:aink="http://schemas.microsoft.com/office/drawing/2016/ink" xmlns:cx8="http://schemas.microsoft.com/office/drawing/2016/5/14/chartex" xmlns:cx7="http://schemas.microsoft.com/office/drawing/2016/5/13/chartex" xmlns:cx6="http://schemas.microsoft.com/office/drawing/2016/5/12/chartex" xmlns:cx5="http://schemas.microsoft.com/office/drawing/2016/5/11/chartex" xmlns:cx4="http://schemas.microsoft.com/office/drawing/2016/5/10/chartex" xmlns:cx3="http://schemas.microsoft.com/office/drawing/2016/5/9/chartex" xmlns:cx2="http://schemas.microsoft.com/office/drawing/2015/10/21/chartex" xmlns:cx1="http://schemas.microsoft.com/office/drawing/2015/9/8/chartex" xmlns:cx="http://schemas.microsoft.com/office/drawing/2014/chartex" xmlns="" id="{B6803267-A7C1-4C0B-A256-DCA8195EF869}"/>
                 </a:ext>
               </a:extLst>
             </wp:docPr>
@@ -8167,7 +8163,7 @@
                     <pic:cNvPr id="5" name="Marcador de contenido 4">
                       <a:extLst>
                         <a:ext uri="{FF2B5EF4-FFF2-40B4-BE49-F238E27FC236}">
-                          <a16:creationId xmlns="" xmlns:cx="http://schemas.microsoft.com/office/drawing/2014/chartex" xmlns:cx1="http://schemas.microsoft.com/office/drawing/2015/9/8/chartex" xmlns:cx2="http://schemas.microsoft.com/office/drawing/2015/10/21/chartex" xmlns:cx3="http://schemas.microsoft.com/office/drawing/2016/5/9/chartex" xmlns:cx4="http://schemas.microsoft.com/office/drawing/2016/5/10/chartex" xmlns:cx5="http://schemas.microsoft.com/office/drawing/2016/5/11/chartex" xmlns:cx6="http://schemas.microsoft.com/office/drawing/2016/5/12/chartex" xmlns:cx7="http://schemas.microsoft.com/office/drawing/2016/5/13/chartex" xmlns:cx8="http://schemas.microsoft.com/office/drawing/2016/5/14/chartex" xmlns:aink="http://schemas.microsoft.com/office/drawing/2016/ink" xmlns:am3d="http://schemas.microsoft.com/office/drawing/2017/model3d" xmlns:o="urn:schemas-microsoft-com:office:office" xmlns:v="urn:schemas-microsoft-com:vml" xmlns:w10="urn:schemas-microsoft-com:office:word" xmlns:w="http://schemas.openxmlformats.org/wordprocessingml/2006/main" xmlns:w15="http://schemas.microsoft.com/office/word/2012/wordml" xmlns:w16cid="http://schemas.microsoft.com/office/word/2016/wordml/cid" xmlns:w16se="http://schemas.microsoft.com/office/word/2015/wordml/symex" xmlns:a16="http://schemas.microsoft.com/office/drawing/2014/main" id="{B6803267-A7C1-4C0B-A256-DCA8195EF869}"/>
+                          <a16:creationId xmlns:a16="http://schemas.microsoft.com/office/drawing/2014/main" xmlns:w16se="http://schemas.microsoft.com/office/word/2015/wordml/symex" xmlns:w16cid="http://schemas.microsoft.com/office/word/2016/wordml/cid" xmlns:w15="http://schemas.microsoft.com/office/word/2012/wordml" xmlns:w="http://schemas.openxmlformats.org/wordprocessingml/2006/main" xmlns:w10="urn:schemas-microsoft-com:office:word" xmlns:v="urn:schemas-microsoft-com:vml" xmlns:o="urn:schemas-microsoft-com:office:office" xmlns:am3d="http://schemas.microsoft.com/office/drawing/2017/model3d" xmlns:aink="http://schemas.microsoft.com/office/drawing/2016/ink" xmlns:cx8="http://schemas.microsoft.com/office/drawing/2016/5/14/chartex" xmlns:cx7="http://schemas.microsoft.com/office/drawing/2016/5/13/chartex" xmlns:cx6="http://schemas.microsoft.com/office/drawing/2016/5/12/chartex" xmlns:cx5="http://schemas.microsoft.com/office/drawing/2016/5/11/chartex" xmlns:cx4="http://schemas.microsoft.com/office/drawing/2016/5/10/chartex" xmlns:cx3="http://schemas.microsoft.com/office/drawing/2016/5/9/chartex" xmlns:cx2="http://schemas.microsoft.com/office/drawing/2015/10/21/chartex" xmlns:cx1="http://schemas.microsoft.com/office/drawing/2015/9/8/chartex" xmlns:cx="http://schemas.microsoft.com/office/drawing/2014/chartex" xmlns="" id="{B6803267-A7C1-4C0B-A256-DCA8195EF869}"/>
                         </a:ext>
                       </a:extLst>
                     </pic:cNvPr>
@@ -8267,7 +8263,7 @@
             <wp:docPr id="40" name="Marcador de contenido 4">
               <a:extLst xmlns:a="http://schemas.openxmlformats.org/drawingml/2006/main">
                 <a:ext uri="{FF2B5EF4-FFF2-40B4-BE49-F238E27FC236}">
-                  <a16:creationId xmlns="" xmlns:cx="http://schemas.microsoft.com/office/drawing/2014/chartex" xmlns:cx1="http://schemas.microsoft.com/office/drawing/2015/9/8/chartex" xmlns:cx2="http://schemas.microsoft.com/office/drawing/2015/10/21/chartex" xmlns:cx3="http://schemas.microsoft.com/office/drawing/2016/5/9/chartex" xmlns:cx4="http://schemas.microsoft.com/office/drawing/2016/5/10/chartex" xmlns:cx5="http://schemas.microsoft.com/office/drawing/2016/5/11/chartex" xmlns:cx6="http://schemas.microsoft.com/office/drawing/2016/5/12/chartex" xmlns:cx7="http://schemas.microsoft.com/office/drawing/2016/5/13/chartex" xmlns:cx8="http://schemas.microsoft.com/office/drawing/2016/5/14/chartex" xmlns:aink="http://schemas.microsoft.com/office/drawing/2016/ink" xmlns:am3d="http://schemas.microsoft.com/office/drawing/2017/model3d" xmlns:o="urn:schemas-microsoft-com:office:office" xmlns:v="urn:schemas-microsoft-com:vml" xmlns:w10="urn:schemas-microsoft-com:office:word" xmlns:w="http://schemas.openxmlformats.org/wordprocessingml/2006/main" xmlns:w15="http://schemas.microsoft.com/office/word/2012/wordml" xmlns:w16cid="http://schemas.microsoft.com/office/word/2016/wordml/cid" xmlns:w16se="http://schemas.microsoft.com/office/word/2015/wordml/symex" xmlns:a16="http://schemas.microsoft.com/office/drawing/2014/main" id="{27FBC2DB-667B-4AF4-AB37-632A87D22EC6}"/>
+                  <a16:creationId xmlns:a16="http://schemas.microsoft.com/office/drawing/2014/main" xmlns:w16se="http://schemas.microsoft.com/office/word/2015/wordml/symex" xmlns:w16cid="http://schemas.microsoft.com/office/word/2016/wordml/cid" xmlns:w15="http://schemas.microsoft.com/office/word/2012/wordml" xmlns:w="http://schemas.openxmlformats.org/wordprocessingml/2006/main" xmlns:w10="urn:schemas-microsoft-com:office:word" xmlns:v="urn:schemas-microsoft-com:vml" xmlns:o="urn:schemas-microsoft-com:office:office" xmlns:am3d="http://schemas.microsoft.com/office/drawing/2017/model3d" xmlns:aink="http://schemas.microsoft.com/office/drawing/2016/ink" xmlns:cx8="http://schemas.microsoft.com/office/drawing/2016/5/14/chartex" xmlns:cx7="http://schemas.microsoft.com/office/drawing/2016/5/13/chartex" xmlns:cx6="http://schemas.microsoft.com/office/drawing/2016/5/12/chartex" xmlns:cx5="http://schemas.microsoft.com/office/drawing/2016/5/11/chartex" xmlns:cx4="http://schemas.microsoft.com/office/drawing/2016/5/10/chartex" xmlns:cx3="http://schemas.microsoft.com/office/drawing/2016/5/9/chartex" xmlns:cx2="http://schemas.microsoft.com/office/drawing/2015/10/21/chartex" xmlns:cx1="http://schemas.microsoft.com/office/drawing/2015/9/8/chartex" xmlns:cx="http://schemas.microsoft.com/office/drawing/2014/chartex" xmlns="" id="{27FBC2DB-667B-4AF4-AB37-632A87D22EC6}"/>
                 </a:ext>
               </a:extLst>
             </wp:docPr>
@@ -8281,7 +8277,7 @@
                     <pic:cNvPr id="5" name="Marcador de contenido 4">
                       <a:extLst>
                         <a:ext uri="{FF2B5EF4-FFF2-40B4-BE49-F238E27FC236}">
-                          <a16:creationId xmlns="" xmlns:cx="http://schemas.microsoft.com/office/drawing/2014/chartex" xmlns:cx1="http://schemas.microsoft.com/office/drawing/2015/9/8/chartex" xmlns:cx2="http://schemas.microsoft.com/office/drawing/2015/10/21/chartex" xmlns:cx3="http://schemas.microsoft.com/office/drawing/2016/5/9/chartex" xmlns:cx4="http://schemas.microsoft.com/office/drawing/2016/5/10/chartex" xmlns:cx5="http://schemas.microsoft.com/office/drawing/2016/5/11/chartex" xmlns:cx6="http://schemas.microsoft.com/office/drawing/2016/5/12/chartex" xmlns:cx7="http://schemas.microsoft.com/office/drawing/2016/5/13/chartex" xmlns:cx8="http://schemas.microsoft.com/office/drawing/2016/5/14/chartex" xmlns:aink="http://schemas.microsoft.com/office/drawing/2016/ink" xmlns:am3d="http://schemas.microsoft.com/office/drawing/2017/model3d" xmlns:o="urn:schemas-microsoft-com:office:office" xmlns:v="urn:schemas-microsoft-com:vml" xmlns:w10="urn:schemas-microsoft-com:office:word" xmlns:w="http://schemas.openxmlformats.org/wordprocessingml/2006/main" xmlns:w15="http://schemas.microsoft.com/office/word/2012/wordml" xmlns:w16cid="http://schemas.microsoft.com/office/word/2016/wordml/cid" xmlns:w16se="http://schemas.microsoft.com/office/word/2015/wordml/symex" xmlns:a16="http://schemas.microsoft.com/office/drawing/2014/main" id="{27FBC2DB-667B-4AF4-AB37-632A87D22EC6}"/>
+                          <a16:creationId xmlns:a16="http://schemas.microsoft.com/office/drawing/2014/main" xmlns:w16se="http://schemas.microsoft.com/office/word/2015/wordml/symex" xmlns:w16cid="http://schemas.microsoft.com/office/word/2016/wordml/cid" xmlns:w15="http://schemas.microsoft.com/office/word/2012/wordml" xmlns:w="http://schemas.openxmlformats.org/wordprocessingml/2006/main" xmlns:w10="urn:schemas-microsoft-com:office:word" xmlns:v="urn:schemas-microsoft-com:vml" xmlns:o="urn:schemas-microsoft-com:office:office" xmlns:am3d="http://schemas.microsoft.com/office/drawing/2017/model3d" xmlns:aink="http://schemas.microsoft.com/office/drawing/2016/ink" xmlns:cx8="http://schemas.microsoft.com/office/drawing/2016/5/14/chartex" xmlns:cx7="http://schemas.microsoft.com/office/drawing/2016/5/13/chartex" xmlns:cx6="http://schemas.microsoft.com/office/drawing/2016/5/12/chartex" xmlns:cx5="http://schemas.microsoft.com/office/drawing/2016/5/11/chartex" xmlns:cx4="http://schemas.microsoft.com/office/drawing/2016/5/10/chartex" xmlns:cx3="http://schemas.microsoft.com/office/drawing/2016/5/9/chartex" xmlns:cx2="http://schemas.microsoft.com/office/drawing/2015/10/21/chartex" xmlns:cx1="http://schemas.microsoft.com/office/drawing/2015/9/8/chartex" xmlns:cx="http://schemas.microsoft.com/office/drawing/2014/chartex" xmlns="" id="{27FBC2DB-667B-4AF4-AB37-632A87D22EC6}"/>
                         </a:ext>
                       </a:extLst>
                     </pic:cNvPr>
@@ -8436,7 +8432,7 @@
             <wp:docPr id="41" name="Marcador de contenido 4">
               <a:extLst xmlns:a="http://schemas.openxmlformats.org/drawingml/2006/main">
                 <a:ext uri="{FF2B5EF4-FFF2-40B4-BE49-F238E27FC236}">
-                  <a16:creationId xmlns="" xmlns:cx="http://schemas.microsoft.com/office/drawing/2014/chartex" xmlns:cx1="http://schemas.microsoft.com/office/drawing/2015/9/8/chartex" xmlns:cx2="http://schemas.microsoft.com/office/drawing/2015/10/21/chartex" xmlns:cx3="http://schemas.microsoft.com/office/drawing/2016/5/9/chartex" xmlns:cx4="http://schemas.microsoft.com/office/drawing/2016/5/10/chartex" xmlns:cx5="http://schemas.microsoft.com/office/drawing/2016/5/11/chartex" xmlns:cx6="http://schemas.microsoft.com/office/drawing/2016/5/12/chartex" xmlns:cx7="http://schemas.microsoft.com/office/drawing/2016/5/13/chartex" xmlns:cx8="http://schemas.microsoft.com/office/drawing/2016/5/14/chartex" xmlns:aink="http://schemas.microsoft.com/office/drawing/2016/ink" xmlns:am3d="http://schemas.microsoft.com/office/drawing/2017/model3d" xmlns:o="urn:schemas-microsoft-com:office:office" xmlns:v="urn:schemas-microsoft-com:vml" xmlns:w10="urn:schemas-microsoft-com:office:word" xmlns:w="http://schemas.openxmlformats.org/wordprocessingml/2006/main" xmlns:w15="http://schemas.microsoft.com/office/word/2012/wordml" xmlns:w16cid="http://schemas.microsoft.com/office/word/2016/wordml/cid" xmlns:w16se="http://schemas.microsoft.com/office/word/2015/wordml/symex" xmlns:a16="http://schemas.microsoft.com/office/drawing/2014/main" id="{5A6F6B76-1BA1-4FFD-B555-180D451E7546}"/>
+                  <a16:creationId xmlns:a16="http://schemas.microsoft.com/office/drawing/2014/main" xmlns:w16se="http://schemas.microsoft.com/office/word/2015/wordml/symex" xmlns:w16cid="http://schemas.microsoft.com/office/word/2016/wordml/cid" xmlns:w15="http://schemas.microsoft.com/office/word/2012/wordml" xmlns:w="http://schemas.openxmlformats.org/wordprocessingml/2006/main" xmlns:w10="urn:schemas-microsoft-com:office:word" xmlns:v="urn:schemas-microsoft-com:vml" xmlns:o="urn:schemas-microsoft-com:office:office" xmlns:am3d="http://schemas.microsoft.com/office/drawing/2017/model3d" xmlns:aink="http://schemas.microsoft.com/office/drawing/2016/ink" xmlns:cx8="http://schemas.microsoft.com/office/drawing/2016/5/14/chartex" xmlns:cx7="http://schemas.microsoft.com/office/drawing/2016/5/13/chartex" xmlns:cx6="http://schemas.microsoft.com/office/drawing/2016/5/12/chartex" xmlns:cx5="http://schemas.microsoft.com/office/drawing/2016/5/11/chartex" xmlns:cx4="http://schemas.microsoft.com/office/drawing/2016/5/10/chartex" xmlns:cx3="http://schemas.microsoft.com/office/drawing/2016/5/9/chartex" xmlns:cx2="http://schemas.microsoft.com/office/drawing/2015/10/21/chartex" xmlns:cx1="http://schemas.microsoft.com/office/drawing/2015/9/8/chartex" xmlns:cx="http://schemas.microsoft.com/office/drawing/2014/chartex" xmlns="" id="{5A6F6B76-1BA1-4FFD-B555-180D451E7546}"/>
                 </a:ext>
               </a:extLst>
             </wp:docPr>
@@ -8450,7 +8446,7 @@
                     <pic:cNvPr id="5" name="Marcador de contenido 4">
                       <a:extLst>
                         <a:ext uri="{FF2B5EF4-FFF2-40B4-BE49-F238E27FC236}">
-                          <a16:creationId xmlns="" xmlns:cx="http://schemas.microsoft.com/office/drawing/2014/chartex" xmlns:cx1="http://schemas.microsoft.com/office/drawing/2015/9/8/chartex" xmlns:cx2="http://schemas.microsoft.com/office/drawing/2015/10/21/chartex" xmlns:cx3="http://schemas.microsoft.com/office/drawing/2016/5/9/chartex" xmlns:cx4="http://schemas.microsoft.com/office/drawing/2016/5/10/chartex" xmlns:cx5="http://schemas.microsoft.com/office/drawing/2016/5/11/chartex" xmlns:cx6="http://schemas.microsoft.com/office/drawing/2016/5/12/chartex" xmlns:cx7="http://schemas.microsoft.com/office/drawing/2016/5/13/chartex" xmlns:cx8="http://schemas.microsoft.com/office/drawing/2016/5/14/chartex" xmlns:aink="http://schemas.microsoft.com/office/drawing/2016/ink" xmlns:am3d="http://schemas.microsoft.com/office/drawing/2017/model3d" xmlns:o="urn:schemas-microsoft-com:office:office" xmlns:v="urn:schemas-microsoft-com:vml" xmlns:w10="urn:schemas-microsoft-com:office:word" xmlns:w="http://schemas.openxmlformats.org/wordprocessingml/2006/main" xmlns:w15="http://schemas.microsoft.com/office/word/2012/wordml" xmlns:w16cid="http://schemas.microsoft.com/office/word/2016/wordml/cid" xmlns:w16se="http://schemas.microsoft.com/office/word/2015/wordml/symex" xmlns:a16="http://schemas.microsoft.com/office/drawing/2014/main" id="{5A6F6B76-1BA1-4FFD-B555-180D451E7546}"/>
+                          <a16:creationId xmlns:a16="http://schemas.microsoft.com/office/drawing/2014/main" xmlns:w16se="http://schemas.microsoft.com/office/word/2015/wordml/symex" xmlns:w16cid="http://schemas.microsoft.com/office/word/2016/wordml/cid" xmlns:w15="http://schemas.microsoft.com/office/word/2012/wordml" xmlns:w="http://schemas.openxmlformats.org/wordprocessingml/2006/main" xmlns:w10="urn:schemas-microsoft-com:office:word" xmlns:v="urn:schemas-microsoft-com:vml" xmlns:o="urn:schemas-microsoft-com:office:office" xmlns:am3d="http://schemas.microsoft.com/office/drawing/2017/model3d" xmlns:aink="http://schemas.microsoft.com/office/drawing/2016/ink" xmlns:cx8="http://schemas.microsoft.com/office/drawing/2016/5/14/chartex" xmlns:cx7="http://schemas.microsoft.com/office/drawing/2016/5/13/chartex" xmlns:cx6="http://schemas.microsoft.com/office/drawing/2016/5/12/chartex" xmlns:cx5="http://schemas.microsoft.com/office/drawing/2016/5/11/chartex" xmlns:cx4="http://schemas.microsoft.com/office/drawing/2016/5/10/chartex" xmlns:cx3="http://schemas.microsoft.com/office/drawing/2016/5/9/chartex" xmlns:cx2="http://schemas.microsoft.com/office/drawing/2015/10/21/chartex" xmlns:cx1="http://schemas.microsoft.com/office/drawing/2015/9/8/chartex" xmlns:cx="http://schemas.microsoft.com/office/drawing/2014/chartex" xmlns="" id="{5A6F6B76-1BA1-4FFD-B555-180D451E7546}"/>
                         </a:ext>
                       </a:extLst>
                     </pic:cNvPr>
@@ -8786,6 +8782,10 @@
         </w:rPr>
       </w:pPr>
       <w:r>
+        <w:rPr>
+          <w:noProof/>
+          <w:lang w:eastAsia="es-AR"/>
+        </w:rPr>
         <w:drawing>
           <wp:inline distT="0" distB="0" distL="0" distR="0" wp14:anchorId="5D7DF44C" wp14:editId="7AA2EF4A">
             <wp:extent cx="6086475" cy="800100"/>
@@ -8847,6 +8847,10 @@
         </w:rPr>
       </w:pPr>
       <w:r>
+        <w:rPr>
+          <w:noProof/>
+          <w:lang w:eastAsia="es-AR"/>
+        </w:rPr>
         <w:drawing>
           <wp:inline distT="0" distB="0" distL="0" distR="0" wp14:anchorId="223BE8C0" wp14:editId="0D38AF37">
             <wp:extent cx="6086475" cy="1200150"/>
@@ -8908,6 +8912,10 @@
         </w:rPr>
       </w:pPr>
       <w:r>
+        <w:rPr>
+          <w:noProof/>
+          <w:lang w:eastAsia="es-AR"/>
+        </w:rPr>
         <w:lastRenderedPageBreak/>
         <w:drawing>
           <wp:inline distT="0" distB="0" distL="0" distR="0" wp14:anchorId="6CC95BF2" wp14:editId="7177E8F8">
@@ -8970,6 +8978,10 @@
         </w:rPr>
       </w:pPr>
       <w:r>
+        <w:rPr>
+          <w:noProof/>
+          <w:lang w:eastAsia="es-AR"/>
+        </w:rPr>
         <w:drawing>
           <wp:inline distT="0" distB="0" distL="0" distR="0" wp14:anchorId="23043007" wp14:editId="2EEFE94D">
             <wp:extent cx="6086475" cy="600075"/>
@@ -9031,6 +9043,10 @@
         </w:rPr>
       </w:pPr>
       <w:r>
+        <w:rPr>
+          <w:noProof/>
+          <w:lang w:eastAsia="es-AR"/>
+        </w:rPr>
         <w:drawing>
           <wp:inline distT="0" distB="0" distL="0" distR="0" wp14:anchorId="4ED8EE38" wp14:editId="3073F291">
             <wp:extent cx="6086475" cy="1181100"/>
@@ -9092,6 +9108,10 @@
         </w:rPr>
       </w:pPr>
       <w:r>
+        <w:rPr>
+          <w:noProof/>
+          <w:lang w:eastAsia="es-AR"/>
+        </w:rPr>
         <w:drawing>
           <wp:inline distT="0" distB="0" distL="0" distR="0" wp14:anchorId="16612BF8" wp14:editId="20DA75FB">
             <wp:extent cx="6086475" cy="1304925"/>
@@ -9153,6 +9173,10 @@
         </w:rPr>
       </w:pPr>
       <w:r>
+        <w:rPr>
+          <w:noProof/>
+          <w:lang w:eastAsia="es-AR"/>
+        </w:rPr>
         <w:drawing>
           <wp:inline distT="0" distB="0" distL="0" distR="0" wp14:anchorId="2789987B" wp14:editId="3F07E39D">
             <wp:extent cx="6086473" cy="962025"/>
@@ -9214,6 +9238,10 @@
         </w:rPr>
       </w:pPr>
       <w:r>
+        <w:rPr>
+          <w:noProof/>
+          <w:lang w:eastAsia="es-AR"/>
+        </w:rPr>
         <w:drawing>
           <wp:inline distT="0" distB="0" distL="0" distR="0" wp14:anchorId="6BFC4D5F" wp14:editId="44DAEBF5">
             <wp:extent cx="6086475" cy="790575"/>
@@ -9275,6 +9303,10 @@
         </w:rPr>
       </w:pPr>
       <w:r>
+        <w:rPr>
+          <w:noProof/>
+          <w:lang w:eastAsia="es-AR"/>
+        </w:rPr>
         <w:drawing>
           <wp:inline distT="0" distB="0" distL="0" distR="0" wp14:anchorId="716036EC" wp14:editId="71AA1E84">
             <wp:extent cx="6086475" cy="790575"/>
@@ -9336,6 +9368,10 @@
         </w:rPr>
       </w:pPr>
       <w:r>
+        <w:rPr>
+          <w:noProof/>
+          <w:lang w:eastAsia="es-AR"/>
+        </w:rPr>
         <w:lastRenderedPageBreak/>
         <w:drawing>
           <wp:inline distT="0" distB="0" distL="0" distR="0" wp14:anchorId="2C36AEE3" wp14:editId="3CDDD6EB">
@@ -9398,6 +9434,10 @@
         </w:rPr>
       </w:pPr>
       <w:r>
+        <w:rPr>
+          <w:noProof/>
+          <w:lang w:eastAsia="es-AR"/>
+        </w:rPr>
         <w:drawing>
           <wp:inline distT="0" distB="0" distL="0" distR="0" wp14:anchorId="6D0EB71D" wp14:editId="63BA4BBA">
             <wp:extent cx="5962650" cy="990600"/>
@@ -9459,6 +9499,10 @@
         </w:rPr>
       </w:pPr>
       <w:r>
+        <w:rPr>
+          <w:noProof/>
+          <w:lang w:eastAsia="es-AR"/>
+        </w:rPr>
         <w:drawing>
           <wp:inline distT="0" distB="0" distL="0" distR="0" wp14:anchorId="2DDC52E3" wp14:editId="5C5F5D8A">
             <wp:extent cx="5962650" cy="1057275"/>
@@ -9520,6 +9564,10 @@
         </w:rPr>
       </w:pPr>
       <w:r>
+        <w:rPr>
+          <w:noProof/>
+          <w:lang w:eastAsia="es-AR"/>
+        </w:rPr>
         <w:drawing>
           <wp:inline distT="0" distB="0" distL="0" distR="0" wp14:anchorId="2A42DF9D" wp14:editId="2333928C">
             <wp:extent cx="5962650" cy="1219200"/>
@@ -9581,6 +9629,10 @@
         </w:rPr>
       </w:pPr>
       <w:r>
+        <w:rPr>
+          <w:noProof/>
+          <w:lang w:eastAsia="es-AR"/>
+        </w:rPr>
         <w:drawing>
           <wp:inline distT="0" distB="0" distL="0" distR="0" wp14:anchorId="42F2EFE1" wp14:editId="20368701">
             <wp:extent cx="5962648" cy="1323975"/>
@@ -9642,6 +9694,10 @@
         </w:rPr>
       </w:pPr>
       <w:r>
+        <w:rPr>
+          <w:noProof/>
+          <w:lang w:eastAsia="es-AR"/>
+        </w:rPr>
         <w:drawing>
           <wp:inline distT="0" distB="0" distL="0" distR="0" wp14:anchorId="4CA9DE4D" wp14:editId="4C057AAA">
             <wp:extent cx="5962647" cy="1276350"/>
@@ -9703,6 +9759,10 @@
         </w:rPr>
       </w:pPr>
       <w:r>
+        <w:rPr>
+          <w:noProof/>
+          <w:lang w:eastAsia="es-AR"/>
+        </w:rPr>
         <w:drawing>
           <wp:inline distT="0" distB="0" distL="0" distR="0" wp14:anchorId="0DD2CA1E" wp14:editId="2BA0B497">
             <wp:extent cx="5962650" cy="1000125"/>
@@ -9764,6 +9824,10 @@
         </w:rPr>
       </w:pPr>
       <w:r>
+        <w:rPr>
+          <w:noProof/>
+          <w:lang w:eastAsia="es-AR"/>
+        </w:rPr>
         <w:lastRenderedPageBreak/>
         <w:drawing>
           <wp:inline distT="0" distB="0" distL="0" distR="0" wp14:anchorId="66B177C1" wp14:editId="138C290C">
@@ -9826,6 +9890,10 @@
         </w:rPr>
       </w:pPr>
       <w:r>
+        <w:rPr>
+          <w:noProof/>
+          <w:lang w:eastAsia="es-AR"/>
+        </w:rPr>
         <w:drawing>
           <wp:inline distT="0" distB="0" distL="0" distR="0" wp14:anchorId="64361184" wp14:editId="63E7862E">
             <wp:extent cx="5953124" cy="742950"/>
@@ -9887,6 +9955,10 @@
         </w:rPr>
       </w:pPr>
       <w:r>
+        <w:rPr>
+          <w:noProof/>
+          <w:lang w:eastAsia="es-AR"/>
+        </w:rPr>
         <w:drawing>
           <wp:inline distT="0" distB="0" distL="0" distR="0" wp14:anchorId="0874D185" wp14:editId="3AACF7D9">
             <wp:extent cx="5953125" cy="704850"/>
@@ -9948,6 +10020,10 @@
         </w:rPr>
       </w:pPr>
       <w:r>
+        <w:rPr>
+          <w:noProof/>
+          <w:lang w:eastAsia="es-AR"/>
+        </w:rPr>
         <w:drawing>
           <wp:inline distT="0" distB="0" distL="0" distR="0" wp14:anchorId="591F9CFC" wp14:editId="782C9601">
             <wp:extent cx="5953125" cy="2600325"/>
@@ -10009,6 +10085,10 @@
         </w:rPr>
       </w:pPr>
       <w:r>
+        <w:rPr>
+          <w:noProof/>
+          <w:lang w:eastAsia="es-AR"/>
+        </w:rPr>
         <w:drawing>
           <wp:inline distT="0" distB="0" distL="0" distR="0" wp14:anchorId="6ED672DD" wp14:editId="44E7B12B">
             <wp:extent cx="5953125" cy="752475"/>
@@ -10070,6 +10150,10 @@
         </w:rPr>
       </w:pPr>
       <w:r>
+        <w:rPr>
+          <w:noProof/>
+          <w:lang w:eastAsia="es-AR"/>
+        </w:rPr>
         <w:drawing>
           <wp:inline distT="0" distB="0" distL="0" distR="0" wp14:anchorId="17157E94" wp14:editId="0DF1A381">
             <wp:extent cx="5953125" cy="1038225"/>
@@ -10131,6 +10215,10 @@
         </w:rPr>
       </w:pPr>
       <w:r>
+        <w:rPr>
+          <w:noProof/>
+          <w:lang w:eastAsia="es-AR"/>
+        </w:rPr>
         <w:lastRenderedPageBreak/>
         <w:drawing>
           <wp:inline distT="0" distB="0" distL="0" distR="0" wp14:anchorId="7F76B5DD" wp14:editId="755AAADA">
@@ -10196,6 +10284,10 @@
         </w:rPr>
       </w:pPr>
       <w:r>
+        <w:rPr>
+          <w:noProof/>
+          <w:lang w:eastAsia="es-AR"/>
+        </w:rPr>
         <w:drawing>
           <wp:inline distT="0" distB="0" distL="0" distR="0" wp14:anchorId="379FDEDE" wp14:editId="1BD9F1AA">
             <wp:extent cx="5953125" cy="771525"/>
@@ -10260,6 +10352,10 @@
         </w:rPr>
       </w:pPr>
       <w:r>
+        <w:rPr>
+          <w:noProof/>
+          <w:lang w:eastAsia="es-AR"/>
+        </w:rPr>
         <w:drawing>
           <wp:inline distT="0" distB="0" distL="0" distR="0" wp14:anchorId="75A1FA45" wp14:editId="0A1BA8B9">
             <wp:extent cx="5953125" cy="742950"/>
@@ -10321,6 +10417,10 @@
         </w:rPr>
       </w:pPr>
       <w:r>
+        <w:rPr>
+          <w:noProof/>
+          <w:lang w:eastAsia="es-AR"/>
+        </w:rPr>
         <w:drawing>
           <wp:inline distT="0" distB="0" distL="0" distR="0" wp14:anchorId="075CF661" wp14:editId="750B80B9">
             <wp:extent cx="5953125" cy="1333500"/>
@@ -10380,6 +10480,10 @@
         </w:rPr>
       </w:pPr>
       <w:r>
+        <w:rPr>
+          <w:noProof/>
+          <w:lang w:eastAsia="es-AR"/>
+        </w:rPr>
         <w:drawing>
           <wp:inline distT="0" distB="0" distL="0" distR="0" wp14:anchorId="147B1D49" wp14:editId="7682DDBE">
             <wp:extent cx="5953125" cy="819150"/>
@@ -10439,6 +10543,10 @@
         </w:rPr>
       </w:pPr>
       <w:r>
+        <w:rPr>
+          <w:noProof/>
+          <w:lang w:eastAsia="es-AR"/>
+        </w:rPr>
         <w:drawing>
           <wp:inline distT="0" distB="0" distL="0" distR="0" wp14:anchorId="4D36BD13" wp14:editId="64E22F0B">
             <wp:extent cx="5953125" cy="742950"/>
@@ -10498,6 +10606,10 @@
         </w:rPr>
       </w:pPr>
       <w:r>
+        <w:rPr>
+          <w:noProof/>
+          <w:lang w:eastAsia="es-AR"/>
+        </w:rPr>
         <w:drawing>
           <wp:inline distT="0" distB="0" distL="0" distR="0" wp14:anchorId="6BA5F368" wp14:editId="1B023F9B">
             <wp:extent cx="5953125" cy="723900"/>
@@ -10613,8 +10725,6 @@
           <w:u w:val="single"/>
         </w:rPr>
       </w:pPr>
-      <w:bookmarkStart w:id="0" w:name="_GoBack"/>
-      <w:bookmarkEnd w:id="0"/>
     </w:p>
     <w:p>
       <w:pPr>
@@ -23125,7 +23235,6 @@
         <w:rPr>
           <w:sz w:val="24"/>
           <w:szCs w:val="24"/>
-          <w:lang w:val="en-US"/>
         </w:rPr>
       </w:pPr>
       <w:r>
@@ -23140,7 +23249,6 @@
         <w:rPr>
           <w:sz w:val="24"/>
           <w:szCs w:val="24"/>
-          <w:lang w:val="en-US"/>
         </w:rPr>
         <w:t xml:space="preserve">REFERENCES </w:t>
       </w:r>
@@ -23149,7 +23257,6 @@
         <w:rPr>
           <w:sz w:val="24"/>
           <w:szCs w:val="24"/>
-          <w:lang w:val="en-US"/>
         </w:rPr>
         <w:t>Forma_</w:t>
       </w:r>
@@ -23158,7 +23265,6 @@
         <w:rPr>
           <w:sz w:val="24"/>
           <w:szCs w:val="24"/>
-          <w:lang w:val="en-US"/>
         </w:rPr>
         <w:t>Pago</w:t>
       </w:r>
@@ -23167,7 +23273,6 @@
         <w:rPr>
           <w:sz w:val="24"/>
           <w:szCs w:val="24"/>
-          <w:lang w:val="en-US"/>
         </w:rPr>
         <w:t>(</w:t>
       </w:r>
@@ -23177,7 +23282,6 @@
         <w:rPr>
           <w:sz w:val="24"/>
           <w:szCs w:val="24"/>
-          <w:lang w:val="en-US"/>
         </w:rPr>
         <w:t>ID_Pago</w:t>
       </w:r>
@@ -23186,7 +23290,6 @@
         <w:rPr>
           <w:sz w:val="24"/>
           <w:szCs w:val="24"/>
-          <w:lang w:val="en-US"/>
         </w:rPr>
         <w:t>)</w:t>
       </w:r>
@@ -23274,6 +23377,7 @@
         <w:rPr>
           <w:sz w:val="24"/>
           <w:szCs w:val="24"/>
+          <w:lang w:val="en-GB"/>
         </w:rPr>
       </w:pPr>
       <w:r>
@@ -23288,46 +23392,24 @@
         <w:rPr>
           <w:sz w:val="24"/>
           <w:szCs w:val="24"/>
-        </w:rPr>
-        <w:t xml:space="preserve">REFERENCES </w:t>
-      </w:r>
-      <w:proofErr w:type="gramStart"/>
-      <w:r>
-        <w:rPr>
-          <w:sz w:val="24"/>
-          <w:szCs w:val="24"/>
-        </w:rPr>
-        <w:t>Sucursal(</w:t>
-      </w:r>
-      <w:proofErr w:type="spellStart"/>
-      <w:proofErr w:type="gramEnd"/>
-      <w:r>
-        <w:rPr>
-          <w:sz w:val="24"/>
-          <w:szCs w:val="24"/>
-        </w:rPr>
-        <w:t>ID_Sucursal</w:t>
-      </w:r>
-      <w:proofErr w:type="spellEnd"/>
-      <w:r>
-        <w:rPr>
-          <w:sz w:val="24"/>
-          <w:szCs w:val="24"/>
-        </w:rPr>
-        <w:t>)</w:t>
-      </w:r>
-    </w:p>
-    <w:p>
-      <w:pPr>
-        <w:rPr>
-          <w:sz w:val="24"/>
-          <w:szCs w:val="24"/>
-        </w:rPr>
-      </w:pPr>
-      <w:r>
-        <w:rPr>
-          <w:sz w:val="24"/>
-          <w:szCs w:val="24"/>
+          <w:lang w:val="en-GB"/>
+        </w:rPr>
+        <w:t>REFERENCES Sucursal(ID_Sucursal)</w:t>
+      </w:r>
+    </w:p>
+    <w:p>
+      <w:pPr>
+        <w:rPr>
+          <w:sz w:val="24"/>
+          <w:szCs w:val="24"/>
+          <w:lang w:val="en-GB"/>
+        </w:rPr>
+      </w:pPr>
+      <w:r>
+        <w:rPr>
+          <w:sz w:val="24"/>
+          <w:szCs w:val="24"/>
+          <w:lang w:val="en-GB"/>
         </w:rPr>
         <w:t>;</w:t>
       </w:r>
@@ -23337,20 +23419,23 @@
         <w:rPr>
           <w:sz w:val="24"/>
           <w:szCs w:val="24"/>
-        </w:rPr>
-      </w:pPr>
-    </w:p>
-    <w:p>
-      <w:pPr>
-        <w:rPr>
-          <w:sz w:val="24"/>
-          <w:szCs w:val="24"/>
-        </w:rPr>
-      </w:pPr>
-      <w:r>
-        <w:rPr>
-          <w:sz w:val="24"/>
-          <w:szCs w:val="24"/>
+          <w:lang w:val="en-GB"/>
+        </w:rPr>
+      </w:pPr>
+    </w:p>
+    <w:p>
+      <w:pPr>
+        <w:rPr>
+          <w:sz w:val="24"/>
+          <w:szCs w:val="24"/>
+          <w:lang w:val="en-GB"/>
+        </w:rPr>
+      </w:pPr>
+      <w:r>
+        <w:rPr>
+          <w:sz w:val="24"/>
+          <w:szCs w:val="24"/>
+          <w:lang w:val="en-GB"/>
         </w:rPr>
         <w:t xml:space="preserve">ALTER TABLE Factura ADD CONSTRAINT RefPedidos82 </w:t>
       </w:r>
@@ -23360,84 +23445,49 @@
         <w:rPr>
           <w:sz w:val="24"/>
           <w:szCs w:val="24"/>
-        </w:rPr>
-      </w:pPr>
-      <w:r>
-        <w:rPr>
-          <w:sz w:val="24"/>
-          <w:szCs w:val="24"/>
-        </w:rPr>
-        <w:t xml:space="preserve">    FOREIGN KEY (</w:t>
-      </w:r>
-      <w:proofErr w:type="spellStart"/>
-      <w:r>
-        <w:rPr>
-          <w:sz w:val="24"/>
-          <w:szCs w:val="24"/>
-        </w:rPr>
-        <w:t>Rela_Pedidos</w:t>
-      </w:r>
-      <w:proofErr w:type="spellEnd"/>
-      <w:r>
-        <w:rPr>
-          <w:sz w:val="24"/>
-          <w:szCs w:val="24"/>
-        </w:rPr>
-        <w:t>)</w:t>
-      </w:r>
-    </w:p>
-    <w:p>
-      <w:pPr>
-        <w:rPr>
-          <w:sz w:val="24"/>
-          <w:szCs w:val="24"/>
-        </w:rPr>
-      </w:pPr>
-      <w:r>
-        <w:rPr>
-          <w:sz w:val="24"/>
-          <w:szCs w:val="24"/>
+          <w:lang w:val="en-GB"/>
+        </w:rPr>
+      </w:pPr>
+      <w:r>
+        <w:rPr>
+          <w:sz w:val="24"/>
+          <w:szCs w:val="24"/>
+          <w:lang w:val="en-GB"/>
+        </w:rPr>
+        <w:t xml:space="preserve">    FOREIGN KEY (Rela_Pedidos)</w:t>
+      </w:r>
+    </w:p>
+    <w:p>
+      <w:pPr>
+        <w:rPr>
+          <w:sz w:val="24"/>
+          <w:szCs w:val="24"/>
+          <w:lang w:val="en-GB"/>
+        </w:rPr>
+      </w:pPr>
+      <w:r>
+        <w:rPr>
+          <w:sz w:val="24"/>
+          <w:szCs w:val="24"/>
+          <w:lang w:val="en-GB"/>
         </w:rPr>
         <w:lastRenderedPageBreak/>
-        <w:t xml:space="preserve">    REFERENCES </w:t>
-      </w:r>
-      <w:proofErr w:type="gramStart"/>
-      <w:r>
-        <w:rPr>
-          <w:sz w:val="24"/>
-          <w:szCs w:val="24"/>
-        </w:rPr>
-        <w:t>Pedidos(</w:t>
-      </w:r>
-      <w:proofErr w:type="spellStart"/>
-      <w:proofErr w:type="gramEnd"/>
-      <w:r>
-        <w:rPr>
-          <w:sz w:val="24"/>
-          <w:szCs w:val="24"/>
-        </w:rPr>
-        <w:t>ID_Pedidos</w:t>
-      </w:r>
-      <w:proofErr w:type="spellEnd"/>
-      <w:r>
-        <w:rPr>
-          <w:sz w:val="24"/>
-          <w:szCs w:val="24"/>
-        </w:rPr>
-        <w:t>)</w:t>
-      </w:r>
-    </w:p>
-    <w:p>
-      <w:pPr>
-        <w:rPr>
-          <w:sz w:val="24"/>
-          <w:szCs w:val="24"/>
-        </w:rPr>
-      </w:pPr>
-      <w:r>
-        <w:rPr>
-          <w:sz w:val="24"/>
-          <w:szCs w:val="24"/>
+        <w:t xml:space="preserve">    REFERENCES Pedidos(ID_Pedidos)</w:t>
+      </w:r>
+    </w:p>
+    <w:p>
+      <w:pPr>
+        <w:rPr>
+          <w:sz w:val="24"/>
+          <w:szCs w:val="24"/>
+          <w:lang w:val="en-GB"/>
+        </w:rPr>
+      </w:pPr>
+      <w:r>
+        <w:rPr>
+          <w:sz w:val="24"/>
+          <w:szCs w:val="24"/>
+          <w:lang w:val="en-GB"/>
         </w:rPr>
         <w:t>;</w:t>
       </w:r>
@@ -23447,122 +23497,74 @@
         <w:rPr>
           <w:sz w:val="24"/>
           <w:szCs w:val="24"/>
-        </w:rPr>
-      </w:pPr>
-    </w:p>
-    <w:p>
-      <w:pPr>
-        <w:rPr>
-          <w:sz w:val="24"/>
-          <w:szCs w:val="24"/>
-        </w:rPr>
-      </w:pPr>
-      <w:r>
-        <w:rPr>
-          <w:sz w:val="24"/>
-          <w:szCs w:val="24"/>
-        </w:rPr>
-        <w:t xml:space="preserve">ALTER TABLE </w:t>
-      </w:r>
-      <w:proofErr w:type="spellStart"/>
-      <w:r>
-        <w:rPr>
-          <w:sz w:val="24"/>
-          <w:szCs w:val="24"/>
-        </w:rPr>
-        <w:t>Forma_Compra</w:t>
-      </w:r>
-      <w:proofErr w:type="spellEnd"/>
-      <w:r>
-        <w:rPr>
-          <w:sz w:val="24"/>
-          <w:szCs w:val="24"/>
-        </w:rPr>
-        <w:t xml:space="preserve"> ADD CONSTRAINT RefPromociones71 </w:t>
-      </w:r>
-    </w:p>
-    <w:p>
-      <w:pPr>
-        <w:rPr>
-          <w:sz w:val="24"/>
-          <w:szCs w:val="24"/>
-        </w:rPr>
-      </w:pPr>
-      <w:r>
-        <w:rPr>
-          <w:sz w:val="24"/>
-          <w:szCs w:val="24"/>
-        </w:rPr>
-        <w:t xml:space="preserve">    FOREIGN KEY (</w:t>
-      </w:r>
-      <w:proofErr w:type="spellStart"/>
-      <w:r>
-        <w:rPr>
-          <w:sz w:val="24"/>
-          <w:szCs w:val="24"/>
-        </w:rPr>
-        <w:t>Rela_Promociones</w:t>
-      </w:r>
-      <w:proofErr w:type="spellEnd"/>
-      <w:r>
-        <w:rPr>
-          <w:sz w:val="24"/>
-          <w:szCs w:val="24"/>
-        </w:rPr>
-        <w:t>)</w:t>
-      </w:r>
-    </w:p>
-    <w:p>
-      <w:pPr>
-        <w:rPr>
-          <w:sz w:val="24"/>
-          <w:szCs w:val="24"/>
-        </w:rPr>
-      </w:pPr>
-      <w:r>
-        <w:rPr>
-          <w:sz w:val="24"/>
-          <w:szCs w:val="24"/>
-        </w:rPr>
-        <w:t xml:space="preserve">    REFERENCES </w:t>
-      </w:r>
-      <w:proofErr w:type="gramStart"/>
-      <w:r>
-        <w:rPr>
-          <w:sz w:val="24"/>
-          <w:szCs w:val="24"/>
-        </w:rPr>
-        <w:t>Promociones(</w:t>
-      </w:r>
-      <w:proofErr w:type="spellStart"/>
-      <w:proofErr w:type="gramEnd"/>
-      <w:r>
-        <w:rPr>
-          <w:sz w:val="24"/>
-          <w:szCs w:val="24"/>
-        </w:rPr>
-        <w:t>ID_Promociones</w:t>
-      </w:r>
-      <w:proofErr w:type="spellEnd"/>
-      <w:r>
-        <w:rPr>
-          <w:sz w:val="24"/>
-          <w:szCs w:val="24"/>
-        </w:rPr>
-        <w:t>)</w:t>
-      </w:r>
-    </w:p>
-    <w:p>
-      <w:pPr>
-        <w:rPr>
-          <w:sz w:val="24"/>
-          <w:szCs w:val="24"/>
-        </w:rPr>
-      </w:pPr>
-      <w:r>
-        <w:rPr>
-          <w:sz w:val="24"/>
-          <w:szCs w:val="24"/>
+          <w:lang w:val="en-GB"/>
+        </w:rPr>
+      </w:pPr>
+    </w:p>
+    <w:p>
+      <w:pPr>
+        <w:rPr>
+          <w:sz w:val="24"/>
+          <w:szCs w:val="24"/>
+          <w:lang w:val="en-GB"/>
+        </w:rPr>
+      </w:pPr>
+      <w:r>
+        <w:rPr>
+          <w:sz w:val="24"/>
+          <w:szCs w:val="24"/>
+          <w:lang w:val="en-GB"/>
+        </w:rPr>
+        <w:t xml:space="preserve">ALTER TABLE Forma_Compra ADD CONSTRAINT RefPromociones71 </w:t>
+      </w:r>
+    </w:p>
+    <w:p>
+      <w:pPr>
+        <w:rPr>
+          <w:sz w:val="24"/>
+          <w:szCs w:val="24"/>
+          <w:lang w:val="en-GB"/>
+        </w:rPr>
+      </w:pPr>
+      <w:r>
+        <w:rPr>
+          <w:sz w:val="24"/>
+          <w:szCs w:val="24"/>
+          <w:lang w:val="en-GB"/>
+        </w:rPr>
+        <w:t xml:space="preserve">    FOREIGN KEY (Rela_Promociones)</w:t>
+      </w:r>
+    </w:p>
+    <w:p>
+      <w:pPr>
+        <w:rPr>
+          <w:sz w:val="24"/>
+          <w:szCs w:val="24"/>
+          <w:lang w:val="en-GB"/>
+        </w:rPr>
+      </w:pPr>
+      <w:r>
+        <w:rPr>
+          <w:sz w:val="24"/>
+          <w:szCs w:val="24"/>
+          <w:lang w:val="en-GB"/>
+        </w:rPr>
+        <w:t xml:space="preserve">    REFERENCES Promociones(ID_Promociones)</w:t>
+      </w:r>
+    </w:p>
+    <w:p>
+      <w:pPr>
+        <w:rPr>
+          <w:sz w:val="24"/>
+          <w:szCs w:val="24"/>
+          <w:lang w:val="en-GB"/>
+        </w:rPr>
+      </w:pPr>
+      <w:r>
+        <w:rPr>
+          <w:sz w:val="24"/>
+          <w:szCs w:val="24"/>
+          <w:lang w:val="en-GB"/>
         </w:rPr>
         <w:t>;</w:t>
       </w:r>
@@ -23572,51 +23574,39 @@
         <w:rPr>
           <w:sz w:val="24"/>
           <w:szCs w:val="24"/>
-        </w:rPr>
-      </w:pPr>
-    </w:p>
-    <w:p>
-      <w:pPr>
-        <w:rPr>
-          <w:sz w:val="24"/>
-          <w:szCs w:val="24"/>
-        </w:rPr>
-      </w:pPr>
-      <w:r>
-        <w:rPr>
-          <w:sz w:val="24"/>
-          <w:szCs w:val="24"/>
-        </w:rPr>
-        <w:t xml:space="preserve">ALTER TABLE </w:t>
-      </w:r>
-      <w:proofErr w:type="spellStart"/>
-      <w:r>
-        <w:rPr>
-          <w:sz w:val="24"/>
-          <w:szCs w:val="24"/>
-        </w:rPr>
-        <w:t>Forma_Compra</w:t>
-      </w:r>
-      <w:proofErr w:type="spellEnd"/>
-      <w:r>
-        <w:rPr>
-          <w:sz w:val="24"/>
-          <w:szCs w:val="24"/>
-        </w:rPr>
-        <w:t xml:space="preserve"> ADD CONSTRAINT RefPorcentaje72 </w:t>
-      </w:r>
-    </w:p>
-    <w:p>
-      <w:pPr>
-        <w:rPr>
-          <w:sz w:val="24"/>
-          <w:szCs w:val="24"/>
-        </w:rPr>
-      </w:pPr>
-      <w:r>
-        <w:rPr>
-          <w:sz w:val="24"/>
-          <w:szCs w:val="24"/>
+          <w:lang w:val="en-GB"/>
+        </w:rPr>
+      </w:pPr>
+    </w:p>
+    <w:p>
+      <w:pPr>
+        <w:rPr>
+          <w:sz w:val="24"/>
+          <w:szCs w:val="24"/>
+          <w:lang w:val="en-GB"/>
+        </w:rPr>
+      </w:pPr>
+      <w:r>
+        <w:rPr>
+          <w:sz w:val="24"/>
+          <w:szCs w:val="24"/>
+          <w:lang w:val="en-GB"/>
+        </w:rPr>
+        <w:t xml:space="preserve">ALTER TABLE Forma_Compra ADD CONSTRAINT RefPorcentaje72 </w:t>
+      </w:r>
+    </w:p>
+    <w:p>
+      <w:pPr>
+        <w:rPr>
+          <w:sz w:val="24"/>
+          <w:szCs w:val="24"/>
+        </w:rPr>
+      </w:pPr>
+      <w:r>
+        <w:rPr>
+          <w:sz w:val="24"/>
+          <w:szCs w:val="24"/>
+          <w:lang w:val="en-GB"/>
         </w:rPr>
         <w:t xml:space="preserve">    </w:t>
       </w:r>
@@ -31088,7 +31078,7 @@
   <a:extraClrSchemeLst/>
   <a:extLst>
     <a:ext uri="{05A4C25C-085E-4340-85A3-A5531E510DB2}">
-      <thm15:themeFamily xmlns="" xmlns:thm15="http://schemas.microsoft.com/office/thememl/2012/main" name="Office Theme" id="{62F939B6-93AF-4DB8-9C6B-D6C7DFDC589F}" vid="{4A3C46E8-61CC-4603-A589-7422A47A8E4A}"/>
+      <thm15:themeFamily xmlns:thm15="http://schemas.microsoft.com/office/thememl/2012/main" xmlns="" name="Office Theme" id="{62F939B6-93AF-4DB8-9C6B-D6C7DFDC589F}" vid="{4A3C46E8-61CC-4603-A589-7422A47A8E4A}"/>
     </a:ext>
   </a:extLst>
 </a:theme>

</xml_diff>